<commit_message>
Task: Updated word task file
</commit_message>
<xml_diff>
--- a/Team Project stats.docx
+++ b/Team Project stats.docx
@@ -1611,6 +1611,79 @@
         <w:jc w:val="center"/>
       </w:pPr>
     </w:p>
+    <w:p>
+      <w:r>
+        <w:t>Class Descriptions:</w:t>
+      </w:r>
+    </w:p>
+    <w:p/>
+    <w:p>
+      <w:pPr>
+        <w:pStyle w:val="ListParagraph"/>
+        <w:numPr>
+          <w:ilvl w:val="0"/>
+          <w:numId w:val="4"/>
+        </w:numPr>
+      </w:pPr>
+      <w:r>
+        <w:t>Subtraction.py:</w:t>
+      </w:r>
+    </w:p>
+    <w:p>
+      <w:pPr>
+        <w:pStyle w:val="ListParagraph"/>
+        <w:numPr>
+          <w:ilvl w:val="1"/>
+          <w:numId w:val="4"/>
+        </w:numPr>
+      </w:pPr>
+      <w:r>
+        <w:t xml:space="preserve">This class has a method called difference which takes two parameters </w:t>
+      </w:r>
+      <w:r>
+        <w:t>minuend</w:t>
+      </w:r>
+      <w:r>
+        <w:t xml:space="preserve"> and </w:t>
+      </w:r>
+      <w:r>
+        <w:t>subtrahend</w:t>
+      </w:r>
+    </w:p>
+    <w:p>
+      <w:pPr>
+        <w:pStyle w:val="ListParagraph"/>
+        <w:numPr>
+          <w:ilvl w:val="1"/>
+          <w:numId w:val="4"/>
+        </w:numPr>
+      </w:pPr>
+      <w:r>
+        <w:t>Method returns their difference.</w:t>
+      </w:r>
+    </w:p>
+    <w:p>
+      <w:pPr>
+        <w:pStyle w:val="ListParagraph"/>
+        <w:numPr>
+          <w:ilvl w:val="0"/>
+          <w:numId w:val="4"/>
+        </w:numPr>
+      </w:pPr>
+      <w:r>
+        <w:t>Addition.py:</w:t>
+      </w:r>
+    </w:p>
+    <w:p>
+      <w:pPr>
+        <w:pStyle w:val="ListParagraph"/>
+        <w:numPr>
+          <w:ilvl w:val="1"/>
+          <w:numId w:val="4"/>
+        </w:numPr>
+      </w:pPr>
+    </w:p>
+    <w:p/>
     <w:sectPr>
       <w:pgSz w:w="12240" w:h="15840"/>
       <w:pgMar w:top="1440" w:right="1440" w:bottom="1440" w:left="1440" w:header="720" w:footer="720" w:gutter="0"/>
@@ -1737,6 +1810,119 @@
     </w:lvl>
   </w:abstractNum>
   <w:abstractNum w:abstractNumId="1" w15:restartNumberingAfterBreak="0">
+    <w:nsid w:val="1D4C1B84"/>
+    <w:multiLevelType w:val="hybridMultilevel"/>
+    <w:tmpl w:val="A4EC94A4"/>
+    <w:lvl w:ilvl="0" w:tplc="04090003">
+      <w:start w:val="1"/>
+      <w:numFmt w:val="bullet"/>
+      <w:lvlText w:val="o"/>
+      <w:lvlJc w:val="left"/>
+      <w:pPr>
+        <w:ind w:left="720" w:hanging="360"/>
+      </w:pPr>
+      <w:rPr>
+        <w:rFonts w:ascii="Courier New" w:hAnsi="Courier New" w:cs="Courier New" w:hint="default"/>
+      </w:rPr>
+    </w:lvl>
+    <w:lvl w:ilvl="1" w:tplc="04090003" w:tentative="1">
+      <w:start w:val="1"/>
+      <w:numFmt w:val="bullet"/>
+      <w:lvlText w:val="o"/>
+      <w:lvlJc w:val="left"/>
+      <w:pPr>
+        <w:ind w:left="1440" w:hanging="360"/>
+      </w:pPr>
+      <w:rPr>
+        <w:rFonts w:ascii="Courier New" w:hAnsi="Courier New" w:cs="Courier New" w:hint="default"/>
+      </w:rPr>
+    </w:lvl>
+    <w:lvl w:ilvl="2" w:tplc="04090005" w:tentative="1">
+      <w:start w:val="1"/>
+      <w:numFmt w:val="bullet"/>
+      <w:lvlText w:val=""/>
+      <w:lvlJc w:val="left"/>
+      <w:pPr>
+        <w:ind w:left="2160" w:hanging="360"/>
+      </w:pPr>
+      <w:rPr>
+        <w:rFonts w:ascii="Wingdings" w:hAnsi="Wingdings" w:hint="default"/>
+      </w:rPr>
+    </w:lvl>
+    <w:lvl w:ilvl="3" w:tplc="04090001" w:tentative="1">
+      <w:start w:val="1"/>
+      <w:numFmt w:val="bullet"/>
+      <w:lvlText w:val=""/>
+      <w:lvlJc w:val="left"/>
+      <w:pPr>
+        <w:ind w:left="2880" w:hanging="360"/>
+      </w:pPr>
+      <w:rPr>
+        <w:rFonts w:ascii="Symbol" w:hAnsi="Symbol" w:hint="default"/>
+      </w:rPr>
+    </w:lvl>
+    <w:lvl w:ilvl="4" w:tplc="04090003" w:tentative="1">
+      <w:start w:val="1"/>
+      <w:numFmt w:val="bullet"/>
+      <w:lvlText w:val="o"/>
+      <w:lvlJc w:val="left"/>
+      <w:pPr>
+        <w:ind w:left="3600" w:hanging="360"/>
+      </w:pPr>
+      <w:rPr>
+        <w:rFonts w:ascii="Courier New" w:hAnsi="Courier New" w:cs="Courier New" w:hint="default"/>
+      </w:rPr>
+    </w:lvl>
+    <w:lvl w:ilvl="5" w:tplc="04090005" w:tentative="1">
+      <w:start w:val="1"/>
+      <w:numFmt w:val="bullet"/>
+      <w:lvlText w:val=""/>
+      <w:lvlJc w:val="left"/>
+      <w:pPr>
+        <w:ind w:left="4320" w:hanging="360"/>
+      </w:pPr>
+      <w:rPr>
+        <w:rFonts w:ascii="Wingdings" w:hAnsi="Wingdings" w:hint="default"/>
+      </w:rPr>
+    </w:lvl>
+    <w:lvl w:ilvl="6" w:tplc="04090001" w:tentative="1">
+      <w:start w:val="1"/>
+      <w:numFmt w:val="bullet"/>
+      <w:lvlText w:val=""/>
+      <w:lvlJc w:val="left"/>
+      <w:pPr>
+        <w:ind w:left="5040" w:hanging="360"/>
+      </w:pPr>
+      <w:rPr>
+        <w:rFonts w:ascii="Symbol" w:hAnsi="Symbol" w:hint="default"/>
+      </w:rPr>
+    </w:lvl>
+    <w:lvl w:ilvl="7" w:tplc="04090003" w:tentative="1">
+      <w:start w:val="1"/>
+      <w:numFmt w:val="bullet"/>
+      <w:lvlText w:val="o"/>
+      <w:lvlJc w:val="left"/>
+      <w:pPr>
+        <w:ind w:left="5760" w:hanging="360"/>
+      </w:pPr>
+      <w:rPr>
+        <w:rFonts w:ascii="Courier New" w:hAnsi="Courier New" w:cs="Courier New" w:hint="default"/>
+      </w:rPr>
+    </w:lvl>
+    <w:lvl w:ilvl="8" w:tplc="04090005" w:tentative="1">
+      <w:start w:val="1"/>
+      <w:numFmt w:val="bullet"/>
+      <w:lvlText w:val=""/>
+      <w:lvlJc w:val="left"/>
+      <w:pPr>
+        <w:ind w:left="6480" w:hanging="360"/>
+      </w:pPr>
+      <w:rPr>
+        <w:rFonts w:ascii="Wingdings" w:hAnsi="Wingdings" w:hint="default"/>
+      </w:rPr>
+    </w:lvl>
+  </w:abstractNum>
+  <w:abstractNum w:abstractNumId="2" w15:restartNumberingAfterBreak="0">
     <w:nsid w:val="387D5693"/>
     <w:multiLevelType w:val="hybridMultilevel"/>
     <w:tmpl w:val="40DA6D24"/>
@@ -1849,10 +2035,10 @@
       </w:rPr>
     </w:lvl>
   </w:abstractNum>
-  <w:abstractNum w:abstractNumId="2" w15:restartNumberingAfterBreak="0">
+  <w:abstractNum w:abstractNumId="3" w15:restartNumberingAfterBreak="0">
     <w:nsid w:val="5DE01EF1"/>
     <w:multiLevelType w:val="hybridMultilevel"/>
-    <w:tmpl w:val="6FAA2742"/>
+    <w:tmpl w:val="68285C52"/>
     <w:lvl w:ilvl="0" w:tplc="04090001">
       <w:start w:val="1"/>
       <w:numFmt w:val="bullet"/>
@@ -1962,7 +2148,7 @@
       </w:rPr>
     </w:lvl>
   </w:abstractNum>
-  <w:abstractNum w:abstractNumId="3" w15:restartNumberingAfterBreak="0">
+  <w:abstractNum w:abstractNumId="4" w15:restartNumberingAfterBreak="0">
     <w:nsid w:val="77F3654A"/>
     <w:multiLevelType w:val="hybridMultilevel"/>
     <w:tmpl w:val="394C6D4E"/>
@@ -2079,13 +2265,16 @@
     <w:abstractNumId w:val="0"/>
   </w:num>
   <w:num w:numId="2">
-    <w:abstractNumId w:val="1"/>
+    <w:abstractNumId w:val="2"/>
   </w:num>
   <w:num w:numId="3">
+    <w:abstractNumId w:val="4"/>
+  </w:num>
+  <w:num w:numId="4">
     <w:abstractNumId w:val="3"/>
   </w:num>
-  <w:num w:numId="4">
-    <w:abstractNumId w:val="2"/>
+  <w:num w:numId="5">
+    <w:abstractNumId w:val="1"/>
   </w:num>
 </w:numbering>
 </file>

</xml_diff>